<commit_message>
Updated slides and examples for MVC and FunScript
</commit_message>
<xml_diff>
--- a/FunScript/FunScript Lab.docx
+++ b/FunScript/FunScript Lab.docx
@@ -148,6 +148,7 @@
       </w:pPr>
       <w:bookmarkStart w:id="0" w:name="OLE_LINK1"/>
       <w:bookmarkStart w:id="1" w:name="OLE_LINK2"/>
+      <w:bookmarkStart w:id="2" w:name="OLE_LINK20"/>
       <w:r>
         <w:rPr>
           <w:rFonts w:ascii="Consolas" w:hAnsi="Consolas" w:cs="Consolas"/>
@@ -453,6 +454,7 @@
     </w:p>
     <w:bookmarkEnd w:id="0"/>
     <w:bookmarkEnd w:id="1"/>
+    <w:bookmarkEnd w:id="2"/>
     <w:p>
       <w:pPr>
         <w:pStyle w:val="ListParagraph"/>
@@ -585,8 +587,9 @@
           <w:highlight w:val="white"/>
         </w:rPr>
       </w:pPr>
-      <w:bookmarkStart w:id="2" w:name="OLE_LINK3"/>
-      <w:bookmarkStart w:id="3" w:name="OLE_LINK4"/>
+      <w:bookmarkStart w:id="3" w:name="OLE_LINK3"/>
+      <w:bookmarkStart w:id="4" w:name="OLE_LINK4"/>
+      <w:bookmarkStart w:id="5" w:name="OLE_LINK21"/>
       <w:proofErr w:type="gramStart"/>
       <w:r>
         <w:rPr>
@@ -820,8 +823,9 @@
         <w:t xml:space="preserve">&gt; </w:t>
       </w:r>
     </w:p>
-    <w:bookmarkEnd w:id="2"/>
     <w:bookmarkEnd w:id="3"/>
+    <w:bookmarkEnd w:id="4"/>
+    <w:bookmarkEnd w:id="5"/>
     <w:p>
       <w:pPr>
         <w:pStyle w:val="ListParagraph"/>
@@ -854,8 +858,8 @@
           <w:highlight w:val="white"/>
         </w:rPr>
       </w:pPr>
-      <w:bookmarkStart w:id="4" w:name="OLE_LINK5"/>
-      <w:bookmarkStart w:id="5" w:name="OLE_LINK6"/>
+      <w:bookmarkStart w:id="6" w:name="OLE_LINK5"/>
+      <w:bookmarkStart w:id="7" w:name="OLE_LINK6"/>
       <w:r>
         <w:rPr>
           <w:rFonts w:ascii="Consolas" w:hAnsi="Consolas" w:cs="Consolas"/>
@@ -904,6 +908,8 @@
           <w:highlight w:val="white"/>
         </w:rPr>
       </w:pPr>
+      <w:bookmarkStart w:id="8" w:name="OLE_LINK22"/>
+      <w:bookmarkStart w:id="9" w:name="OLE_LINK23"/>
       <w:proofErr w:type="gramStart"/>
       <w:r>
         <w:rPr>
@@ -986,8 +992,10 @@
         <w:t>)</w:t>
       </w:r>
     </w:p>
-    <w:bookmarkEnd w:id="4"/>
-    <w:bookmarkEnd w:id="5"/>
+    <w:bookmarkEnd w:id="6"/>
+    <w:bookmarkEnd w:id="7"/>
+    <w:bookmarkEnd w:id="8"/>
+    <w:bookmarkEnd w:id="9"/>
     <w:p>
       <w:pPr>
         <w:pStyle w:val="ListParagraph"/>
@@ -1023,8 +1031,9 @@
           <w:highlight w:val="white"/>
         </w:rPr>
       </w:pPr>
-      <w:bookmarkStart w:id="6" w:name="OLE_LINK7"/>
-      <w:bookmarkStart w:id="7" w:name="OLE_LINK8"/>
+      <w:bookmarkStart w:id="10" w:name="OLE_LINK7"/>
+      <w:bookmarkStart w:id="11" w:name="OLE_LINK8"/>
+      <w:bookmarkStart w:id="12" w:name="OLE_LINK24"/>
       <w:proofErr w:type="gramStart"/>
       <w:r>
         <w:rPr>
@@ -1129,8 +1138,9 @@
         <w:t>).click(hello)</w:t>
       </w:r>
     </w:p>
-    <w:bookmarkEnd w:id="6"/>
-    <w:bookmarkEnd w:id="7"/>
+    <w:bookmarkEnd w:id="10"/>
+    <w:bookmarkEnd w:id="11"/>
+    <w:bookmarkEnd w:id="12"/>
     <w:p>
       <w:pPr>
         <w:pStyle w:val="ListParagraph"/>
@@ -1158,7 +1168,8 @@
           <w:highlight w:val="white"/>
         </w:rPr>
       </w:pPr>
-      <w:bookmarkStart w:id="8" w:name="OLE_LINK9"/>
+      <w:bookmarkStart w:id="13" w:name="OLE_LINK9"/>
+      <w:bookmarkStart w:id="14" w:name="OLE_LINK25"/>
       <w:r>
         <w:rPr>
           <w:rFonts w:ascii="Consolas" w:hAnsi="Consolas" w:cs="Consolas"/>
@@ -1924,8 +1935,9 @@
       <w:r>
         <w:t xml:space="preserve"> </w:t>
       </w:r>
-      <w:bookmarkEnd w:id="8"/>
-    </w:p>
+      <w:bookmarkEnd w:id="13"/>
+    </w:p>
+    <w:bookmarkEnd w:id="14"/>
     <w:p>
       <w:pPr>
         <w:pStyle w:val="ListParagraph"/>
@@ -5805,79 +5817,153 @@
     </w:p>
     <w:p>
       <w:pPr>
+        <w:shd w:val="clear" w:color="auto" w:fill="FFFFFF"/>
+        <w:tabs>
+          <w:tab w:val="left" w:pos="916"/>
+          <w:tab w:val="left" w:pos="1832"/>
+          <w:tab w:val="left" w:pos="2748"/>
+          <w:tab w:val="left" w:pos="3664"/>
+          <w:tab w:val="left" w:pos="4580"/>
+          <w:tab w:val="left" w:pos="5496"/>
+          <w:tab w:val="left" w:pos="6412"/>
+          <w:tab w:val="left" w:pos="7328"/>
+          <w:tab w:val="left" w:pos="8244"/>
+          <w:tab w:val="left" w:pos="9160"/>
+          <w:tab w:val="left" w:pos="10076"/>
+          <w:tab w:val="left" w:pos="10992"/>
+          <w:tab w:val="left" w:pos="11908"/>
+          <w:tab w:val="left" w:pos="12824"/>
+          <w:tab w:val="left" w:pos="13740"/>
+          <w:tab w:val="left" w:pos="14656"/>
+        </w:tabs>
+        <w:spacing w:after="0" w:line="240" w:lineRule="auto"/>
         <w:ind w:left="360"/>
-      </w:pPr>
-      <w:bookmarkStart w:id="9" w:name="OLE_LINK10"/>
-      <w:bookmarkStart w:id="10" w:name="OLE_LINK11"/>
+        <w:rPr>
+          <w:rFonts w:ascii="Consolas" w:eastAsia="Times New Roman" w:hAnsi="Consolas" w:cs="Consolas"/>
+          <w:color w:val="000000"/>
+          <w:sz w:val="20"/>
+          <w:szCs w:val="20"/>
+        </w:rPr>
+      </w:pPr>
       <w:proofErr w:type="gramStart"/>
       <w:r>
         <w:rPr>
-          <w:rFonts w:ascii="Consolas" w:hAnsi="Consolas" w:cs="Consolas"/>
+          <w:rFonts w:ascii="Consolas" w:eastAsia="Times New Roman" w:hAnsi="Consolas" w:cs="Consolas"/>
           <w:color w:val="0000FF"/>
-          <w:sz w:val="19"/>
-          <w:szCs w:val="19"/>
-          <w:highlight w:val="white"/>
+          <w:sz w:val="20"/>
+          <w:szCs w:val="20"/>
         </w:rPr>
         <w:t>do</w:t>
       </w:r>
       <w:proofErr w:type="gramEnd"/>
       <w:r>
         <w:rPr>
-          <w:rFonts w:ascii="Consolas" w:hAnsi="Consolas" w:cs="Consolas"/>
-          <w:color w:val="000000"/>
-          <w:sz w:val="19"/>
-          <w:szCs w:val="19"/>
-          <w:highlight w:val="white"/>
-        </w:rPr>
-        <w:t xml:space="preserve"> </w:t>
-      </w:r>
-      <w:proofErr w:type="spellStart"/>
-      <w:r>
-        <w:rPr>
-          <w:rFonts w:ascii="Consolas" w:hAnsi="Consolas" w:cs="Consolas"/>
-          <w:color w:val="000000"/>
-          <w:sz w:val="19"/>
-          <w:szCs w:val="19"/>
-          <w:highlight w:val="white"/>
-        </w:rPr>
-        <w:t>FunScriptExample.Runtime.Run</w:t>
-      </w:r>
-      <w:proofErr w:type="spellEnd"/>
-      <w:r>
-        <w:rPr>
-          <w:rFonts w:ascii="Consolas" w:hAnsi="Consolas" w:cs="Consolas"/>
-          <w:color w:val="000000"/>
-          <w:sz w:val="19"/>
-          <w:szCs w:val="19"/>
-          <w:highlight w:val="white"/>
-        </w:rPr>
-        <w:t>(components=</w:t>
-      </w:r>
-      <w:proofErr w:type="spellStart"/>
-      <w:r>
-        <w:rPr>
-          <w:rFonts w:ascii="Consolas" w:hAnsi="Consolas" w:cs="Consolas"/>
-          <w:color w:val="000000"/>
-          <w:sz w:val="19"/>
-          <w:szCs w:val="19"/>
-          <w:highlight w:val="white"/>
-        </w:rPr>
-        <w:t>Interop.Components.all</w:t>
-      </w:r>
-      <w:proofErr w:type="spellEnd"/>
-      <w:r>
-        <w:rPr>
-          <w:rFonts w:ascii="Consolas" w:hAnsi="Consolas" w:cs="Consolas"/>
-          <w:color w:val="000000"/>
-          <w:sz w:val="19"/>
-          <w:szCs w:val="19"/>
-          <w:highlight w:val="white"/>
+          <w:rFonts w:ascii="Consolas" w:eastAsia="Times New Roman" w:hAnsi="Consolas" w:cs="Consolas"/>
+          <w:color w:val="000000"/>
+          <w:sz w:val="20"/>
+          <w:szCs w:val="20"/>
+        </w:rPr>
+        <w:t> FunScriptExample.Runtime.Run(components=Interop.Components.all,</w:t>
+      </w:r>
+    </w:p>
+    <w:p>
+      <w:pPr>
+        <w:shd w:val="clear" w:color="auto" w:fill="FFFFFF"/>
+        <w:tabs>
+          <w:tab w:val="left" w:pos="916"/>
+          <w:tab w:val="left" w:pos="1832"/>
+          <w:tab w:val="left" w:pos="2748"/>
+          <w:tab w:val="left" w:pos="3664"/>
+          <w:tab w:val="left" w:pos="4580"/>
+          <w:tab w:val="left" w:pos="5496"/>
+          <w:tab w:val="left" w:pos="6412"/>
+          <w:tab w:val="left" w:pos="7328"/>
+          <w:tab w:val="left" w:pos="8244"/>
+          <w:tab w:val="left" w:pos="9160"/>
+          <w:tab w:val="left" w:pos="10076"/>
+          <w:tab w:val="left" w:pos="10992"/>
+          <w:tab w:val="left" w:pos="11908"/>
+          <w:tab w:val="left" w:pos="12824"/>
+          <w:tab w:val="left" w:pos="13740"/>
+          <w:tab w:val="left" w:pos="14656"/>
+        </w:tabs>
+        <w:spacing w:after="0" w:line="240" w:lineRule="auto"/>
+        <w:ind w:left="360"/>
+        <w:rPr>
+          <w:rFonts w:ascii="Consolas" w:eastAsia="Times New Roman" w:hAnsi="Consolas" w:cs="Consolas"/>
+          <w:color w:val="000000"/>
+          <w:sz w:val="20"/>
+          <w:szCs w:val="20"/>
+        </w:rPr>
+      </w:pPr>
+      <w:r>
+        <w:rPr>
+          <w:rFonts w:ascii="Consolas" w:eastAsia="Times New Roman" w:hAnsi="Consolas" w:cs="Consolas"/>
+          <w:color w:val="000000"/>
+          <w:sz w:val="20"/>
+          <w:szCs w:val="20"/>
+        </w:rPr>
+        <w:t xml:space="preserve">                                </w:t>
+      </w:r>
+      <w:proofErr w:type="spellStart"/>
+      <w:r>
+        <w:rPr>
+          <w:rFonts w:ascii="Consolas" w:eastAsia="Times New Roman" w:hAnsi="Consolas" w:cs="Consolas"/>
+          <w:color w:val="000000"/>
+          <w:sz w:val="20"/>
+          <w:szCs w:val="20"/>
+        </w:rPr>
+        <w:t>outputFileName</w:t>
+      </w:r>
+      <w:proofErr w:type="spellEnd"/>
+      <w:r>
+        <w:rPr>
+          <w:rFonts w:ascii="Consolas" w:eastAsia="Times New Roman" w:hAnsi="Consolas" w:cs="Consolas"/>
+          <w:color w:val="000000"/>
+          <w:sz w:val="20"/>
+          <w:szCs w:val="20"/>
+        </w:rPr>
+        <w:t>=</w:t>
+      </w:r>
+      <w:r>
+        <w:rPr>
+          <w:rFonts w:ascii="Consolas" w:eastAsia="Times New Roman" w:hAnsi="Consolas" w:cs="Consolas"/>
+          <w:color w:val="A31515"/>
+          <w:sz w:val="20"/>
+          <w:szCs w:val="20"/>
+        </w:rPr>
+        <w:t>"</w:t>
+      </w:r>
+      <w:r>
+        <w:rPr>
+          <w:rFonts w:ascii="Consolas" w:eastAsia="Times New Roman" w:hAnsi="Consolas" w:cs="Consolas"/>
+          <w:color w:val="A31515"/>
+          <w:sz w:val="20"/>
+          <w:szCs w:val="20"/>
+        </w:rPr>
+        <w:t>tutorial</w:t>
+      </w:r>
+      <w:bookmarkStart w:id="15" w:name="_GoBack"/>
+      <w:bookmarkEnd w:id="15"/>
+      <w:r>
+        <w:rPr>
+          <w:rFonts w:ascii="Consolas" w:eastAsia="Times New Roman" w:hAnsi="Consolas" w:cs="Consolas"/>
+          <w:color w:val="A31515"/>
+          <w:sz w:val="20"/>
+          <w:szCs w:val="20"/>
+        </w:rPr>
+        <w:t>"</w:t>
+      </w:r>
+      <w:r>
+        <w:rPr>
+          <w:rFonts w:ascii="Consolas" w:eastAsia="Times New Roman" w:hAnsi="Consolas" w:cs="Consolas"/>
+          <w:color w:val="000000"/>
+          <w:sz w:val="20"/>
+          <w:szCs w:val="20"/>
         </w:rPr>
         <w:t>)</w:t>
       </w:r>
     </w:p>
-    <w:bookmarkEnd w:id="9"/>
-    <w:bookmarkEnd w:id="10"/>
     <w:p>
       <w:pPr>
         <w:pStyle w:val="ListParagraph"/>
@@ -5893,7 +5979,15 @@
         <w:t>most ready to run the project, b</w:t>
       </w:r>
       <w:r>
-        <w:t>ut first you must change the Index.html file so that the references JavaScript output file is the name of your namespace + .</w:t>
+        <w:t xml:space="preserve">ut first you must change the Index.html file so that the </w:t>
+      </w:r>
+      <w:proofErr w:type="gramStart"/>
+      <w:r>
+        <w:t>references</w:t>
+      </w:r>
+      <w:proofErr w:type="gramEnd"/>
+      <w:r>
+        <w:t xml:space="preserve"> JavaScript output file is the name of your namespace + .</w:t>
       </w:r>
       <w:proofErr w:type="spellStart"/>
       <w:r>
@@ -6187,7 +6281,8 @@
           <w:highlight w:val="white"/>
         </w:rPr>
       </w:pPr>
-      <w:bookmarkStart w:id="11" w:name="OLE_LINK12"/>
+      <w:bookmarkStart w:id="16" w:name="OLE_LINK12"/>
+      <w:bookmarkStart w:id="17" w:name="OLE_LINK27"/>
       <w:r>
         <w:rPr>
           <w:rFonts w:ascii="Consolas" w:hAnsi="Consolas" w:cs="Consolas"/>
@@ -7122,8 +7217,9 @@
         </w:rPr>
         <w:t>)()</w:t>
       </w:r>
-      <w:bookmarkEnd w:id="11"/>
-    </w:p>
+      <w:bookmarkEnd w:id="16"/>
+    </w:p>
+    <w:bookmarkEnd w:id="17"/>
     <w:p>
       <w:pPr>
         <w:pStyle w:val="ListParagraph"/>
@@ -7185,8 +7281,9 @@
           <w:highlight w:val="white"/>
         </w:rPr>
       </w:pPr>
-      <w:bookmarkStart w:id="12" w:name="OLE_LINK13"/>
-      <w:bookmarkStart w:id="13" w:name="OLE_LINK14"/>
+      <w:bookmarkStart w:id="18" w:name="OLE_LINK13"/>
+      <w:bookmarkStart w:id="19" w:name="OLE_LINK14"/>
+      <w:bookmarkStart w:id="20" w:name="OLE_LINK28"/>
       <w:r>
         <w:rPr>
           <w:rFonts w:ascii="Consolas" w:hAnsi="Consolas" w:cs="Consolas"/>
@@ -7856,9 +7953,10 @@
         </w:rPr>
         <w:t xml:space="preserve"> &gt;</w:t>
       </w:r>
-      <w:bookmarkEnd w:id="12"/>
-      <w:bookmarkEnd w:id="13"/>
-    </w:p>
+      <w:bookmarkEnd w:id="18"/>
+      <w:bookmarkEnd w:id="19"/>
+    </w:p>
+    <w:bookmarkEnd w:id="20"/>
     <w:p>
       <w:pPr>
         <w:pStyle w:val="ListParagraph"/>
@@ -7886,7 +7984,8 @@
           <w:highlight w:val="white"/>
         </w:rPr>
       </w:pPr>
-      <w:bookmarkStart w:id="14" w:name="OLE_LINK15"/>
+      <w:bookmarkStart w:id="21" w:name="OLE_LINK15"/>
+      <w:bookmarkStart w:id="22" w:name="OLE_LINK29"/>
       <w:proofErr w:type="gramStart"/>
       <w:r>
         <w:rPr>
@@ -8331,7 +8430,8 @@
         <w:t>).append tasks |&gt; ignore</w:t>
       </w:r>
     </w:p>
-    <w:bookmarkEnd w:id="14"/>
+    <w:bookmarkEnd w:id="21"/>
+    <w:bookmarkEnd w:id="22"/>
     <w:p>
       <w:pPr>
         <w:pStyle w:val="ListParagraph"/>
@@ -8386,7 +8486,8 @@
           <w:highlight w:val="white"/>
         </w:rPr>
       </w:pPr>
-      <w:bookmarkStart w:id="15" w:name="OLE_LINK16"/>
+      <w:bookmarkStart w:id="23" w:name="OLE_LINK16"/>
+      <w:bookmarkStart w:id="24" w:name="OLE_LINK30"/>
       <w:proofErr w:type="gramStart"/>
       <w:r>
         <w:rPr>
@@ -8992,8 +9093,9 @@
       </w:r>
       <w:proofErr w:type="spellEnd"/>
     </w:p>
-    <w:bookmarkEnd w:id="15"/>
+    <w:bookmarkEnd w:id="23"/>
     <w:p/>
+    <w:bookmarkEnd w:id="24"/>
     <w:p>
       <w:pPr>
         <w:pStyle w:val="ListParagraph"/>
@@ -9052,7 +9154,8 @@
           <w:highlight w:val="white"/>
         </w:rPr>
       </w:pPr>
-      <w:bookmarkStart w:id="16" w:name="OLE_LINK17"/>
+      <w:bookmarkStart w:id="25" w:name="OLE_LINK17"/>
+      <w:bookmarkStart w:id="26" w:name="OLE_LINK31"/>
       <w:proofErr w:type="gramStart"/>
       <w:r>
         <w:rPr>
@@ -10144,7 +10247,8 @@
         <w:t>) |&gt; ignore</w:t>
       </w:r>
     </w:p>
-    <w:bookmarkEnd w:id="16"/>
+    <w:bookmarkEnd w:id="25"/>
+    <w:bookmarkEnd w:id="26"/>
     <w:p>
       <w:pPr>
         <w:pStyle w:val="ListParagraph"/>
@@ -10162,17 +10266,6 @@
         <w:t>Lastly, the main function is defined and the Launcher is used to handle compilation.</w:t>
       </w:r>
       <w:r>
-        <w:t xml:space="preserve"> Note: Don’t forget to update the name of the JS file in the Index.html file. This should match the name of the application</w:t>
-      </w:r>
-      <w:r>
-        <w:t xml:space="preserve"> + .js</w:t>
-      </w:r>
-      <w:bookmarkStart w:id="17" w:name="_GoBack"/>
-      <w:bookmarkEnd w:id="17"/>
-      <w:r>
-        <w:t xml:space="preserve">. </w:t>
-      </w:r>
-      <w:r>
         <w:t xml:space="preserve"> </w:t>
       </w:r>
     </w:p>
@@ -10191,8 +10284,9 @@
           <w:highlight w:val="white"/>
         </w:rPr>
       </w:pPr>
-      <w:bookmarkStart w:id="18" w:name="OLE_LINK18"/>
-      <w:bookmarkStart w:id="19" w:name="OLE_LINK19"/>
+      <w:bookmarkStart w:id="27" w:name="OLE_LINK18"/>
+      <w:bookmarkStart w:id="28" w:name="OLE_LINK19"/>
+      <w:bookmarkStart w:id="29" w:name="OLE_LINK32"/>
       <w:proofErr w:type="gramStart"/>
       <w:r>
         <w:rPr>
@@ -10202,7 +10296,6 @@
           <w:szCs w:val="19"/>
           <w:highlight w:val="white"/>
         </w:rPr>
-        <w:lastRenderedPageBreak/>
         <w:t>let</w:t>
       </w:r>
       <w:proofErr w:type="gramEnd"/>
@@ -10333,6 +10426,176 @@
         </w:rPr>
       </w:pPr>
     </w:p>
+    <w:bookmarkEnd w:id="27"/>
+    <w:bookmarkEnd w:id="28"/>
+    <w:bookmarkEnd w:id="29"/>
+    <w:p>
+      <w:pPr>
+        <w:shd w:val="clear" w:color="auto" w:fill="FFFFFF"/>
+        <w:tabs>
+          <w:tab w:val="left" w:pos="916"/>
+          <w:tab w:val="left" w:pos="1832"/>
+          <w:tab w:val="left" w:pos="2748"/>
+          <w:tab w:val="left" w:pos="3664"/>
+          <w:tab w:val="left" w:pos="4580"/>
+          <w:tab w:val="left" w:pos="5496"/>
+          <w:tab w:val="left" w:pos="6412"/>
+          <w:tab w:val="left" w:pos="7328"/>
+          <w:tab w:val="left" w:pos="8244"/>
+          <w:tab w:val="left" w:pos="9160"/>
+          <w:tab w:val="left" w:pos="10076"/>
+          <w:tab w:val="left" w:pos="10992"/>
+          <w:tab w:val="left" w:pos="11908"/>
+          <w:tab w:val="left" w:pos="12824"/>
+          <w:tab w:val="left" w:pos="13740"/>
+          <w:tab w:val="left" w:pos="14656"/>
+        </w:tabs>
+        <w:spacing w:after="0" w:line="240" w:lineRule="auto"/>
+        <w:rPr>
+          <w:rFonts w:ascii="Consolas" w:eastAsia="Times New Roman" w:hAnsi="Consolas" w:cs="Consolas"/>
+          <w:color w:val="000000"/>
+          <w:sz w:val="20"/>
+          <w:szCs w:val="20"/>
+        </w:rPr>
+      </w:pPr>
+      <w:proofErr w:type="gramStart"/>
+      <w:r>
+        <w:rPr>
+          <w:rFonts w:ascii="Consolas" w:eastAsia="Times New Roman" w:hAnsi="Consolas" w:cs="Consolas"/>
+          <w:color w:val="0000FF"/>
+          <w:sz w:val="20"/>
+          <w:szCs w:val="20"/>
+        </w:rPr>
+        <w:t>do</w:t>
+      </w:r>
+      <w:proofErr w:type="gramEnd"/>
+      <w:r>
+        <w:rPr>
+          <w:rFonts w:ascii="Consolas" w:eastAsia="Times New Roman" w:hAnsi="Consolas" w:cs="Consolas"/>
+          <w:color w:val="000000"/>
+          <w:sz w:val="20"/>
+          <w:szCs w:val="20"/>
+        </w:rPr>
+        <w:t> FunScriptExample.Runtime.Run(com</w:t>
+      </w:r>
+      <w:r>
+        <w:rPr>
+          <w:rFonts w:ascii="Consolas" w:eastAsia="Times New Roman" w:hAnsi="Consolas" w:cs="Consolas"/>
+          <w:color w:val="000000"/>
+          <w:sz w:val="20"/>
+          <w:szCs w:val="20"/>
+        </w:rPr>
+        <w:t>ponents=Interop.Components.all</w:t>
+      </w:r>
+      <w:r>
+        <w:rPr>
+          <w:rFonts w:ascii="Consolas" w:eastAsia="Times New Roman" w:hAnsi="Consolas" w:cs="Consolas"/>
+          <w:color w:val="000000"/>
+          <w:sz w:val="20"/>
+          <w:szCs w:val="20"/>
+        </w:rPr>
+        <w:t>,</w:t>
+      </w:r>
+    </w:p>
+    <w:p>
+      <w:pPr>
+        <w:shd w:val="clear" w:color="auto" w:fill="FFFFFF"/>
+        <w:tabs>
+          <w:tab w:val="left" w:pos="916"/>
+          <w:tab w:val="left" w:pos="1832"/>
+          <w:tab w:val="left" w:pos="2748"/>
+          <w:tab w:val="left" w:pos="3664"/>
+          <w:tab w:val="left" w:pos="4580"/>
+          <w:tab w:val="left" w:pos="5496"/>
+          <w:tab w:val="left" w:pos="6412"/>
+          <w:tab w:val="left" w:pos="7328"/>
+          <w:tab w:val="left" w:pos="8244"/>
+          <w:tab w:val="left" w:pos="9160"/>
+          <w:tab w:val="left" w:pos="10076"/>
+          <w:tab w:val="left" w:pos="10992"/>
+          <w:tab w:val="left" w:pos="11908"/>
+          <w:tab w:val="left" w:pos="12824"/>
+          <w:tab w:val="left" w:pos="13740"/>
+          <w:tab w:val="left" w:pos="14656"/>
+        </w:tabs>
+        <w:spacing w:after="0" w:line="240" w:lineRule="auto"/>
+        <w:rPr>
+          <w:rFonts w:ascii="Consolas" w:eastAsia="Times New Roman" w:hAnsi="Consolas" w:cs="Consolas"/>
+          <w:color w:val="000000"/>
+          <w:sz w:val="20"/>
+          <w:szCs w:val="20"/>
+        </w:rPr>
+      </w:pPr>
+      <w:r>
+        <w:rPr>
+          <w:rFonts w:ascii="Consolas" w:eastAsia="Times New Roman" w:hAnsi="Consolas" w:cs="Consolas"/>
+          <w:color w:val="000000"/>
+          <w:sz w:val="20"/>
+          <w:szCs w:val="20"/>
+        </w:rPr>
+        <w:t xml:space="preserve">                                </w:t>
+      </w:r>
+      <w:proofErr w:type="spellStart"/>
+      <w:proofErr w:type="gramStart"/>
+      <w:r>
+        <w:rPr>
+          <w:rFonts w:ascii="Consolas" w:eastAsia="Times New Roman" w:hAnsi="Consolas" w:cs="Consolas"/>
+          <w:color w:val="000000"/>
+          <w:sz w:val="20"/>
+          <w:szCs w:val="20"/>
+        </w:rPr>
+        <w:t>outputFileName</w:t>
+      </w:r>
+      <w:proofErr w:type="spellEnd"/>
+      <w:proofErr w:type="gramEnd"/>
+      <w:r>
+        <w:rPr>
+          <w:rFonts w:ascii="Consolas" w:eastAsia="Times New Roman" w:hAnsi="Consolas" w:cs="Consolas"/>
+          <w:color w:val="000000"/>
+          <w:sz w:val="20"/>
+          <w:szCs w:val="20"/>
+        </w:rPr>
+        <w:t>=</w:t>
+      </w:r>
+      <w:r>
+        <w:rPr>
+          <w:rFonts w:ascii="Consolas" w:eastAsia="Times New Roman" w:hAnsi="Consolas" w:cs="Consolas"/>
+          <w:color w:val="A31515"/>
+          <w:sz w:val="20"/>
+          <w:szCs w:val="20"/>
+        </w:rPr>
+        <w:t>"</w:t>
+      </w:r>
+      <w:proofErr w:type="spellStart"/>
+      <w:r>
+        <w:rPr>
+          <w:rFonts w:ascii="Consolas" w:eastAsia="Times New Roman" w:hAnsi="Consolas" w:cs="Consolas"/>
+          <w:color w:val="A31515"/>
+          <w:sz w:val="20"/>
+          <w:szCs w:val="20"/>
+        </w:rPr>
+        <w:t>funscriptexample</w:t>
+      </w:r>
+      <w:proofErr w:type="spellEnd"/>
+      <w:r>
+        <w:rPr>
+          <w:rFonts w:ascii="Consolas" w:eastAsia="Times New Roman" w:hAnsi="Consolas" w:cs="Consolas"/>
+          <w:color w:val="A31515"/>
+          <w:sz w:val="20"/>
+          <w:szCs w:val="20"/>
+        </w:rPr>
+        <w:t>"</w:t>
+      </w:r>
+      <w:r>
+        <w:rPr>
+          <w:rFonts w:ascii="Consolas" w:eastAsia="Times New Roman" w:hAnsi="Consolas" w:cs="Consolas"/>
+          <w:color w:val="000000"/>
+          <w:sz w:val="20"/>
+          <w:szCs w:val="20"/>
+        </w:rPr>
+        <w:t>)</w:t>
+      </w:r>
+    </w:p>
     <w:p>
       <w:pPr>
         <w:autoSpaceDE w:val="0"/>
@@ -10348,74 +10611,6 @@
           <w:highlight w:val="white"/>
         </w:rPr>
       </w:pPr>
-      <w:proofErr w:type="gramStart"/>
-      <w:r>
-        <w:rPr>
-          <w:rFonts w:ascii="Consolas" w:hAnsi="Consolas" w:cs="Consolas"/>
-          <w:color w:val="0000FF"/>
-          <w:sz w:val="19"/>
-          <w:szCs w:val="19"/>
-          <w:highlight w:val="white"/>
-        </w:rPr>
-        <w:t>do</w:t>
-      </w:r>
-      <w:proofErr w:type="gramEnd"/>
-      <w:r>
-        <w:rPr>
-          <w:rFonts w:ascii="Consolas" w:hAnsi="Consolas" w:cs="Consolas"/>
-          <w:color w:val="000000"/>
-          <w:sz w:val="19"/>
-          <w:szCs w:val="19"/>
-          <w:highlight w:val="white"/>
-        </w:rPr>
-        <w:t xml:space="preserve"> </w:t>
-      </w:r>
-      <w:proofErr w:type="spellStart"/>
-      <w:r>
-        <w:rPr>
-          <w:rFonts w:ascii="Consolas" w:hAnsi="Consolas" w:cs="Consolas"/>
-          <w:color w:val="000000"/>
-          <w:sz w:val="19"/>
-          <w:szCs w:val="19"/>
-          <w:highlight w:val="white"/>
-        </w:rPr>
-        <w:t>FunScriptExample.Runtime.Run</w:t>
-      </w:r>
-      <w:proofErr w:type="spellEnd"/>
-      <w:r>
-        <w:rPr>
-          <w:rFonts w:ascii="Consolas" w:hAnsi="Consolas" w:cs="Consolas"/>
-          <w:color w:val="000000"/>
-          <w:sz w:val="19"/>
-          <w:szCs w:val="19"/>
-          <w:highlight w:val="white"/>
-        </w:rPr>
-        <w:t>(components=</w:t>
-      </w:r>
-      <w:proofErr w:type="spellStart"/>
-      <w:r>
-        <w:rPr>
-          <w:rFonts w:ascii="Consolas" w:hAnsi="Consolas" w:cs="Consolas"/>
-          <w:color w:val="000000"/>
-          <w:sz w:val="19"/>
-          <w:szCs w:val="19"/>
-          <w:highlight w:val="white"/>
-        </w:rPr>
-        <w:t>Interop.Components.all</w:t>
-      </w:r>
-      <w:proofErr w:type="spellEnd"/>
-      <w:r>
-        <w:rPr>
-          <w:rFonts w:ascii="Consolas" w:hAnsi="Consolas" w:cs="Consolas"/>
-          <w:color w:val="000000"/>
-          <w:sz w:val="19"/>
-          <w:szCs w:val="19"/>
-          <w:highlight w:val="white"/>
-        </w:rPr>
-        <w:t>)</w:t>
-      </w:r>
-      <w:bookmarkEnd w:id="18"/>
-      <w:bookmarkEnd w:id="19"/>
     </w:p>
     <w:p>
       <w:pPr>
@@ -11897,6 +12092,54 @@
       <w:u w:val="single"/>
     </w:rPr>
   </w:style>
+  <w:style w:type="paragraph" w:styleId="HTMLPreformatted">
+    <w:name w:val="HTML Preformatted"/>
+    <w:basedOn w:val="Normal"/>
+    <w:link w:val="HTMLPreformattedChar"/>
+    <w:uiPriority w:val="99"/>
+    <w:semiHidden/>
+    <w:unhideWhenUsed/>
+    <w:rsid w:val="0064727F"/>
+    <w:pPr>
+      <w:tabs>
+        <w:tab w:val="left" w:pos="916"/>
+        <w:tab w:val="left" w:pos="1832"/>
+        <w:tab w:val="left" w:pos="2748"/>
+        <w:tab w:val="left" w:pos="3664"/>
+        <w:tab w:val="left" w:pos="4580"/>
+        <w:tab w:val="left" w:pos="5496"/>
+        <w:tab w:val="left" w:pos="6412"/>
+        <w:tab w:val="left" w:pos="7328"/>
+        <w:tab w:val="left" w:pos="8244"/>
+        <w:tab w:val="left" w:pos="9160"/>
+        <w:tab w:val="left" w:pos="10076"/>
+        <w:tab w:val="left" w:pos="10992"/>
+        <w:tab w:val="left" w:pos="11908"/>
+        <w:tab w:val="left" w:pos="12824"/>
+        <w:tab w:val="left" w:pos="13740"/>
+        <w:tab w:val="left" w:pos="14656"/>
+      </w:tabs>
+      <w:spacing w:after="0" w:line="240" w:lineRule="auto"/>
+    </w:pPr>
+    <w:rPr>
+      <w:rFonts w:ascii="Courier New" w:eastAsia="Times New Roman" w:hAnsi="Courier New" w:cs="Courier New"/>
+      <w:sz w:val="20"/>
+      <w:szCs w:val="20"/>
+    </w:rPr>
+  </w:style>
+  <w:style w:type="character" w:customStyle="1" w:styleId="HTMLPreformattedChar">
+    <w:name w:val="HTML Preformatted Char"/>
+    <w:basedOn w:val="DefaultParagraphFont"/>
+    <w:link w:val="HTMLPreformatted"/>
+    <w:uiPriority w:val="99"/>
+    <w:semiHidden/>
+    <w:rsid w:val="0064727F"/>
+    <w:rPr>
+      <w:rFonts w:ascii="Courier New" w:eastAsia="Times New Roman" w:hAnsi="Courier New" w:cs="Courier New"/>
+      <w:sz w:val="20"/>
+      <w:szCs w:val="20"/>
+    </w:rPr>
+  </w:style>
 </w:styles>
 </file>
 
@@ -12264,6 +12507,54 @@
       <w:u w:val="single"/>
     </w:rPr>
   </w:style>
+  <w:style w:type="paragraph" w:styleId="HTMLPreformatted">
+    <w:name w:val="HTML Preformatted"/>
+    <w:basedOn w:val="Normal"/>
+    <w:link w:val="HTMLPreformattedChar"/>
+    <w:uiPriority w:val="99"/>
+    <w:semiHidden/>
+    <w:unhideWhenUsed/>
+    <w:rsid w:val="0064727F"/>
+    <w:pPr>
+      <w:tabs>
+        <w:tab w:val="left" w:pos="916"/>
+        <w:tab w:val="left" w:pos="1832"/>
+        <w:tab w:val="left" w:pos="2748"/>
+        <w:tab w:val="left" w:pos="3664"/>
+        <w:tab w:val="left" w:pos="4580"/>
+        <w:tab w:val="left" w:pos="5496"/>
+        <w:tab w:val="left" w:pos="6412"/>
+        <w:tab w:val="left" w:pos="7328"/>
+        <w:tab w:val="left" w:pos="8244"/>
+        <w:tab w:val="left" w:pos="9160"/>
+        <w:tab w:val="left" w:pos="10076"/>
+        <w:tab w:val="left" w:pos="10992"/>
+        <w:tab w:val="left" w:pos="11908"/>
+        <w:tab w:val="left" w:pos="12824"/>
+        <w:tab w:val="left" w:pos="13740"/>
+        <w:tab w:val="left" w:pos="14656"/>
+      </w:tabs>
+      <w:spacing w:after="0" w:line="240" w:lineRule="auto"/>
+    </w:pPr>
+    <w:rPr>
+      <w:rFonts w:ascii="Courier New" w:eastAsia="Times New Roman" w:hAnsi="Courier New" w:cs="Courier New"/>
+      <w:sz w:val="20"/>
+      <w:szCs w:val="20"/>
+    </w:rPr>
+  </w:style>
+  <w:style w:type="character" w:customStyle="1" w:styleId="HTMLPreformattedChar">
+    <w:name w:val="HTML Preformatted Char"/>
+    <w:basedOn w:val="DefaultParagraphFont"/>
+    <w:link w:val="HTMLPreformatted"/>
+    <w:uiPriority w:val="99"/>
+    <w:semiHidden/>
+    <w:rsid w:val="0064727F"/>
+    <w:rPr>
+      <w:rFonts w:ascii="Courier New" w:eastAsia="Times New Roman" w:hAnsi="Courier New" w:cs="Courier New"/>
+      <w:sz w:val="20"/>
+      <w:szCs w:val="20"/>
+    </w:rPr>
+  </w:style>
 </w:styles>
 </file>
 

</xml_diff>